<commit_message>
chapter 5 set up
</commit_message>
<xml_diff>
--- a/Chapter 4 Concrete Syntax/doc/Chapter 4 Exercises Typed Solutions.docx
+++ b/Chapter 4 Concrete Syntax/doc/Chapter 4 Exercises Typed Solutions.docx
@@ -78,16 +78,8 @@
               <w:rPr>
                 <w:lang w:val="en-US"/>
               </w:rPr>
-              <w:t>4.</w:t>
-            </w:r>
-            <w:proofErr w:type="gramStart"/>
-            <w:r>
-              <w:rPr>
-                <w:lang w:val="en-US"/>
-              </w:rPr>
-              <w:t>1.a</w:t>
-            </w:r>
-            <w:proofErr w:type="gramEnd"/>
+              <w:t>4.1.a</w:t>
+            </w:r>
           </w:p>
         </w:tc>
         <w:tc>
@@ -146,16 +138,8 @@
               <w:rPr>
                 <w:lang w:val="en-US"/>
               </w:rPr>
-              <w:t>4.</w:t>
-            </w:r>
-            <w:proofErr w:type="gramStart"/>
-            <w:r>
-              <w:rPr>
-                <w:lang w:val="en-US"/>
-              </w:rPr>
-              <w:t>1.b</w:t>
-            </w:r>
-            <w:proofErr w:type="gramEnd"/>
+              <w:t>4.1.b</w:t>
+            </w:r>
           </w:p>
         </w:tc>
         <w:tc>
@@ -173,21 +157,7 @@
               <w:rPr>
                 <w:lang w:val="en-US"/>
               </w:rPr>
-              <w:t xml:space="preserve">Abstract Syntax: Add a new Transition element within the </w:t>
-            </w:r>
-            <w:proofErr w:type="spellStart"/>
-            <w:r>
-              <w:rPr>
-                <w:lang w:val="en-US"/>
-              </w:rPr>
-              <w:t>leavingTransitions</w:t>
-            </w:r>
-            <w:proofErr w:type="spellEnd"/>
-            <w:r>
-              <w:rPr>
-                <w:lang w:val="en-US"/>
-              </w:rPr>
-              <w:t xml:space="preserve"> list of state "S1". This new element would specify the target state as "S0", input as "reset", and output as "initialized".</w:t>
+              <w:t>Abstract Syntax: Add a new Transition element within the leavingTransitions list of state "S1". This new element would specify the target state as "S0", input as "reset", and output as "initialized".</w:t>
             </w:r>
           </w:p>
           <w:p>
@@ -380,71 +350,29 @@
               <w:rPr>
                 <w:lang w:val="en-US"/>
               </w:rPr>
-              <w:t xml:space="preserve">Keywords: The fragment includes keywords like message, </w:t>
-            </w:r>
-            <w:proofErr w:type="spellStart"/>
-            <w:r>
-              <w:rPr>
-                <w:lang w:val="en-US"/>
-              </w:rPr>
-              <w:t>enum</w:t>
-            </w:r>
-            <w:proofErr w:type="spellEnd"/>
-            <w:r>
-              <w:rPr>
-                <w:lang w:val="en-US"/>
-              </w:rPr>
-              <w:t>, required, optional, and repeated. These keywords have special meanings within the language and cannot be used as identifiers for other purposes.</w:t>
-            </w:r>
-          </w:p>
-          <w:p>
-            <w:pPr>
-              <w:cnfStyle w:val="000000000000" w:firstRow="0" w:lastRow="0" w:firstColumn="0" w:lastColumn="0" w:oddVBand="0" w:evenVBand="0" w:oddHBand="0" w:evenHBand="0" w:firstRowFirstColumn="0" w:firstRowLastColumn="0" w:lastRowFirstColumn="0" w:lastRowLastColumn="0"/>
-              <w:rPr>
-                <w:lang w:val="en-US"/>
-              </w:rPr>
-            </w:pPr>
-          </w:p>
-          <w:p>
-            <w:pPr>
-              <w:cnfStyle w:val="000000000000" w:firstRow="0" w:lastRow="0" w:firstColumn="0" w:lastColumn="0" w:oddVBand="0" w:evenVBand="0" w:oddHBand="0" w:evenHBand="0" w:firstRowFirstColumn="0" w:firstRowLastColumn="0" w:lastRowFirstColumn="0" w:lastRowLastColumn="0"/>
-              <w:rPr>
-                <w:lang w:val="en-US"/>
-              </w:rPr>
-            </w:pPr>
-            <w:r>
-              <w:rPr>
-                <w:lang w:val="en-US"/>
-              </w:rPr>
-              <w:t xml:space="preserve">Identifiers: Identifiers are used to name messages, fields (including phone number types like MOBILE and WORK), and other language constructs.  In the fragment, examples of identifiers are Person, </w:t>
-            </w:r>
-            <w:proofErr w:type="spellStart"/>
-            <w:r>
-              <w:rPr>
-                <w:lang w:val="en-US"/>
-              </w:rPr>
-              <w:t>PhType</w:t>
-            </w:r>
-            <w:proofErr w:type="spellEnd"/>
-            <w:r>
-              <w:rPr>
-                <w:lang w:val="en-US"/>
-              </w:rPr>
-              <w:t xml:space="preserve">, </w:t>
-            </w:r>
-            <w:proofErr w:type="spellStart"/>
-            <w:r>
-              <w:rPr>
-                <w:lang w:val="en-US"/>
-              </w:rPr>
-              <w:t>PhoneNo</w:t>
-            </w:r>
-            <w:proofErr w:type="spellEnd"/>
-            <w:r>
-              <w:rPr>
-                <w:lang w:val="en-US"/>
-              </w:rPr>
-              <w:t>, and name.  Identifiers must start with a letter and can contain letters, numbers, and underscores.</w:t>
+              <w:t>Keywords: The fragment includes keywords like message, enum, required, optional, and repeated. These keywords have special meanings within the language and cannot be used as identifiers for other purposes.</w:t>
+            </w:r>
+          </w:p>
+          <w:p>
+            <w:pPr>
+              <w:cnfStyle w:val="000000000000" w:firstRow="0" w:lastRow="0" w:firstColumn="0" w:lastColumn="0" w:oddVBand="0" w:evenVBand="0" w:oddHBand="0" w:evenHBand="0" w:firstRowFirstColumn="0" w:firstRowLastColumn="0" w:lastRowFirstColumn="0" w:lastRowLastColumn="0"/>
+              <w:rPr>
+                <w:lang w:val="en-US"/>
+              </w:rPr>
+            </w:pPr>
+          </w:p>
+          <w:p>
+            <w:pPr>
+              <w:cnfStyle w:val="000000000000" w:firstRow="0" w:lastRow="0" w:firstColumn="0" w:lastColumn="0" w:oddVBand="0" w:evenVBand="0" w:oddHBand="0" w:evenHBand="0" w:firstRowFirstColumn="0" w:firstRowLastColumn="0" w:lastRowFirstColumn="0" w:lastRowLastColumn="0"/>
+              <w:rPr>
+                <w:lang w:val="en-US"/>
+              </w:rPr>
+            </w:pPr>
+            <w:r>
+              <w:rPr>
+                <w:lang w:val="en-US"/>
+              </w:rPr>
+              <w:t>Identifiers: Identifiers are used to name messages, fields (including phone number types like MOBILE and WORK), and other language constructs.  In the fragment, examples of identifiers are Person, PhType, PhoneNo, and name.  Identifiers must start with a letter and can contain letters, numbers, and underscores.</w:t>
             </w:r>
           </w:p>
           <w:p>
@@ -554,49 +482,7 @@
               <w:rPr>
                 <w:lang w:val="en-US"/>
               </w:rPr>
-              <w:t xml:space="preserve">Enums: An </w:t>
-            </w:r>
-            <w:proofErr w:type="spellStart"/>
-            <w:r>
-              <w:rPr>
-                <w:lang w:val="en-US"/>
-              </w:rPr>
-              <w:t>enum</w:t>
-            </w:r>
-            <w:proofErr w:type="spellEnd"/>
-            <w:r>
-              <w:rPr>
-                <w:lang w:val="en-US"/>
-              </w:rPr>
-              <w:t xml:space="preserve"> definition starts with the </w:t>
-            </w:r>
-            <w:proofErr w:type="spellStart"/>
-            <w:r>
-              <w:rPr>
-                <w:lang w:val="en-US"/>
-              </w:rPr>
-              <w:t>enum</w:t>
-            </w:r>
-            <w:proofErr w:type="spellEnd"/>
-            <w:r>
-              <w:rPr>
-                <w:lang w:val="en-US"/>
-              </w:rPr>
-              <w:t xml:space="preserve"> keyword, followed by an identifier naming the enumeration type, and then the enumeration body enclosed in curly braces {}. The enumeration body lists the possible values for the enumeration, each with an identifier and an optional integer constant.  In the fragment, the </w:t>
-            </w:r>
-            <w:proofErr w:type="spellStart"/>
-            <w:r>
-              <w:rPr>
-                <w:lang w:val="en-US"/>
-              </w:rPr>
-              <w:t>PhType</w:t>
-            </w:r>
-            <w:proofErr w:type="spellEnd"/>
-            <w:r>
-              <w:rPr>
-                <w:lang w:val="en-US"/>
-              </w:rPr>
-              <w:t xml:space="preserve"> enumeration defines phone number types MOBILE and WORK.</w:t>
+              <w:t>Enums: An enum definition starts with the enum keyword, followed by an identifier naming the enumeration type, and then the enumeration body enclosed in curly braces {}. The enumeration body lists the possible values for the enumeration, each with an identifier and an optional integer constant.  In the fragment, the PhType enumeration defines phone number types MOBILE and WORK.</w:t>
             </w:r>
           </w:p>
           <w:p>
@@ -662,107 +548,51 @@
               <w:rPr>
                 <w:lang w:val="en-US"/>
               </w:rPr>
-              <w:t xml:space="preserve">An optional field declaration is </w:t>
-            </w:r>
-            <w:proofErr w:type="gramStart"/>
-            <w:r>
-              <w:rPr>
-                <w:lang w:val="en-US"/>
-              </w:rPr>
-              <w:t>similar to</w:t>
-            </w:r>
-            <w:proofErr w:type="gramEnd"/>
-            <w:r>
-              <w:rPr>
-                <w:lang w:val="en-US"/>
-              </w:rPr>
-              <w:t xml:space="preserve"> a required field declaration but uses the optional keyword instead of required. Additionally, optional fields can have a default value specified using the default keyword.  For example: optional </w:t>
-            </w:r>
-            <w:proofErr w:type="spellStart"/>
-            <w:r>
-              <w:rPr>
-                <w:lang w:val="en-US"/>
-              </w:rPr>
-              <w:t>PhType</w:t>
-            </w:r>
-            <w:proofErr w:type="spellEnd"/>
-            <w:r>
-              <w:rPr>
-                <w:lang w:val="en-US"/>
-              </w:rPr>
-              <w:t xml:space="preserve"> type = 2 [default = MOBILE].</w:t>
-            </w:r>
-          </w:p>
-          <w:p>
-            <w:pPr>
-              <w:cnfStyle w:val="000000000000" w:firstRow="0" w:lastRow="0" w:firstColumn="0" w:lastColumn="0" w:oddVBand="0" w:evenVBand="0" w:oddHBand="0" w:evenHBand="0" w:firstRowFirstColumn="0" w:firstRowLastColumn="0" w:lastRowFirstColumn="0" w:lastRowLastColumn="0"/>
-              <w:rPr>
-                <w:lang w:val="en-US"/>
-              </w:rPr>
-            </w:pPr>
-          </w:p>
-          <w:p>
-            <w:pPr>
-              <w:cnfStyle w:val="000000000000" w:firstRow="0" w:lastRow="0" w:firstColumn="0" w:lastColumn="0" w:oddVBand="0" w:evenVBand="0" w:oddHBand="0" w:evenHBand="0" w:firstRowFirstColumn="0" w:firstRowLastColumn="0" w:lastRowFirstColumn="0" w:lastRowLastColumn="0"/>
-              <w:rPr>
-                <w:lang w:val="en-US"/>
-              </w:rPr>
-            </w:pPr>
-            <w:r>
-              <w:rPr>
-                <w:lang w:val="en-US"/>
-              </w:rPr>
-              <w:t xml:space="preserve">Data Types: The fragment shows two data types: string and </w:t>
-            </w:r>
-            <w:proofErr w:type="spellStart"/>
-            <w:r>
-              <w:rPr>
-                <w:lang w:val="en-US"/>
-              </w:rPr>
-              <w:t>PhType</w:t>
-            </w:r>
-            <w:proofErr w:type="spellEnd"/>
-            <w:r>
-              <w:rPr>
-                <w:lang w:val="en-US"/>
-              </w:rPr>
-              <w:t xml:space="preserve"> (referring to the previously defined enumeration). Protocol Buffers supports various other data types for different purposes.</w:t>
-            </w:r>
-          </w:p>
-          <w:p>
-            <w:pPr>
-              <w:cnfStyle w:val="000000000000" w:firstRow="0" w:lastRow="0" w:firstColumn="0" w:lastColumn="0" w:oddVBand="0" w:evenVBand="0" w:oddHBand="0" w:evenHBand="0" w:firstRowFirstColumn="0" w:firstRowLastColumn="0" w:lastRowFirstColumn="0" w:lastRowLastColumn="0"/>
-              <w:rPr>
-                <w:lang w:val="en-US"/>
-              </w:rPr>
-            </w:pPr>
-          </w:p>
-          <w:p>
-            <w:pPr>
-              <w:cnfStyle w:val="000000000000" w:firstRow="0" w:lastRow="0" w:firstColumn="0" w:lastColumn="0" w:oddVBand="0" w:evenVBand="0" w:oddHBand="0" w:evenHBand="0" w:firstRowFirstColumn="0" w:firstRowLastColumn="0" w:lastRowFirstColumn="0" w:lastRowLastColumn="0"/>
-              <w:rPr>
-                <w:lang w:val="en-US"/>
-              </w:rPr>
-            </w:pPr>
-            <w:r>
-              <w:rPr>
-                <w:lang w:val="en-US"/>
-              </w:rPr>
-              <w:t xml:space="preserve">Repetitions: The repeated keyword can be used before the field data type to indicate that a message can have multiple instances of that field.  For example: repeated </w:t>
-            </w:r>
-            <w:proofErr w:type="spellStart"/>
-            <w:r>
-              <w:rPr>
-                <w:lang w:val="en-US"/>
-              </w:rPr>
-              <w:t>PhoneNo</w:t>
-            </w:r>
-            <w:proofErr w:type="spellEnd"/>
-            <w:r>
-              <w:rPr>
-                <w:lang w:val="en-US"/>
-              </w:rPr>
-              <w:t xml:space="preserve"> phone = 2.</w:t>
+              <w:t>An optional field declaration is similar to a required field declaration but uses the optional keyword instead of required. Additionally, optional fields can have a default value specified using the default keyword.  For example: optional PhType type = 2 [default = MOBILE].</w:t>
+            </w:r>
+          </w:p>
+          <w:p>
+            <w:pPr>
+              <w:cnfStyle w:val="000000000000" w:firstRow="0" w:lastRow="0" w:firstColumn="0" w:lastColumn="0" w:oddVBand="0" w:evenVBand="0" w:oddHBand="0" w:evenHBand="0" w:firstRowFirstColumn="0" w:firstRowLastColumn="0" w:lastRowFirstColumn="0" w:lastRowLastColumn="0"/>
+              <w:rPr>
+                <w:lang w:val="en-US"/>
+              </w:rPr>
+            </w:pPr>
+          </w:p>
+          <w:p>
+            <w:pPr>
+              <w:cnfStyle w:val="000000000000" w:firstRow="0" w:lastRow="0" w:firstColumn="0" w:lastColumn="0" w:oddVBand="0" w:evenVBand="0" w:oddHBand="0" w:evenHBand="0" w:firstRowFirstColumn="0" w:firstRowLastColumn="0" w:lastRowFirstColumn="0" w:lastRowLastColumn="0"/>
+              <w:rPr>
+                <w:lang w:val="en-US"/>
+              </w:rPr>
+            </w:pPr>
+            <w:r>
+              <w:rPr>
+                <w:lang w:val="en-US"/>
+              </w:rPr>
+              <w:t>Data Types: The fragment shows two data types: string and PhType (referring to the previously defined enumeration). Protocol Buffers supports various other data types for different purposes.</w:t>
+            </w:r>
+          </w:p>
+          <w:p>
+            <w:pPr>
+              <w:cnfStyle w:val="000000000000" w:firstRow="0" w:lastRow="0" w:firstColumn="0" w:lastColumn="0" w:oddVBand="0" w:evenVBand="0" w:oddHBand="0" w:evenHBand="0" w:firstRowFirstColumn="0" w:firstRowLastColumn="0" w:lastRowFirstColumn="0" w:lastRowLastColumn="0"/>
+              <w:rPr>
+                <w:lang w:val="en-US"/>
+              </w:rPr>
+            </w:pPr>
+          </w:p>
+          <w:p>
+            <w:pPr>
+              <w:cnfStyle w:val="000000000000" w:firstRow="0" w:lastRow="0" w:firstColumn="0" w:lastColumn="0" w:oddVBand="0" w:evenVBand="0" w:oddHBand="0" w:evenHBand="0" w:firstRowFirstColumn="0" w:firstRowLastColumn="0" w:lastRowFirstColumn="0" w:lastRowLastColumn="0"/>
+              <w:rPr>
+                <w:lang w:val="en-US"/>
+              </w:rPr>
+            </w:pPr>
+            <w:r>
+              <w:rPr>
+                <w:lang w:val="en-US"/>
+              </w:rPr>
+              <w:t>Repetitions: The repeated keyword can be used before the field data type to indicate that a message can have multiple instances of that field.  For example: repeated PhoneNo phone = 2.</w:t>
             </w:r>
           </w:p>
         </w:tc>
@@ -806,21 +636,7 @@
               <w:rPr>
                 <w:lang w:val="en-US"/>
               </w:rPr>
-              <w:t>[[ 0 | 1[</w:t>
-            </w:r>
-            <w:proofErr w:type="gramStart"/>
-            <w:r>
-              <w:rPr>
-                <w:lang w:val="en-US"/>
-              </w:rPr>
-              <w:t>01]*</w:t>
-            </w:r>
-            <w:proofErr w:type="gramEnd"/>
-            <w:r>
-              <w:rPr>
-                <w:lang w:val="en-US"/>
-              </w:rPr>
-              <w:t xml:space="preserve"> ]]</w:t>
+              <w:t>[[ 0 | 1[01]* ]]</w:t>
             </w:r>
           </w:p>
         </w:tc>
@@ -887,21 +703,7 @@
               <w:rPr>
                 <w:lang w:val="en-US"/>
               </w:rPr>
-              <w:t xml:space="preserve">expr -&gt; </w:t>
-            </w:r>
-            <w:proofErr w:type="gramStart"/>
-            <w:r>
-              <w:rPr>
-                <w:lang w:val="en-US"/>
-              </w:rPr>
-              <w:t>( expr</w:t>
-            </w:r>
-            <w:proofErr w:type="gramEnd"/>
-            <w:r>
-              <w:rPr>
-                <w:lang w:val="en-US"/>
-              </w:rPr>
-              <w:t xml:space="preserve"> ) : This rule allows an expression to be enclosed in parentheses.</w:t>
+              <w:t>expr -&gt; ( expr ) : This rule allows an expression to be enclosed in parentheses.</w:t>
             </w:r>
           </w:p>
           <w:p>
@@ -921,21 +723,7 @@
                 <w:lang w:val="en-US"/>
               </w:rPr>
               <w:lastRenderedPageBreak/>
-              <w:t xml:space="preserve">expr -&gt; </w:t>
-            </w:r>
-            <w:proofErr w:type="gramStart"/>
-            <w:r>
-              <w:rPr>
-                <w:lang w:val="en-US"/>
-              </w:rPr>
-              <w:t>term :</w:t>
-            </w:r>
-            <w:proofErr w:type="gramEnd"/>
-            <w:r>
-              <w:rPr>
-                <w:lang w:val="en-US"/>
-              </w:rPr>
-              <w:t xml:space="preserve"> This rule maintains the ability to have a single term as an expression, even if parentheses are introduced.</w:t>
+              <w:t>expr -&gt; term : This rule maintains the ability to have a single term as an expression, even if parentheses are introduced.</w:t>
             </w:r>
           </w:p>
           <w:p>
@@ -954,21 +742,7 @@
               <w:rPr>
                 <w:lang w:val="en-US"/>
               </w:rPr>
-              <w:t xml:space="preserve">term -&gt; </w:t>
-            </w:r>
-            <w:proofErr w:type="gramStart"/>
-            <w:r>
-              <w:rPr>
-                <w:lang w:val="en-US"/>
-              </w:rPr>
-              <w:t>( expr</w:t>
-            </w:r>
-            <w:proofErr w:type="gramEnd"/>
-            <w:r>
-              <w:rPr>
-                <w:lang w:val="en-US"/>
-              </w:rPr>
-              <w:t xml:space="preserve"> ) : Similar to rule 1, this allows a term to be enclosed in parentheses.</w:t>
+              <w:t>term -&gt; ( expr ) : Similar to rule 1, this allows a term to be enclosed in parentheses.</w:t>
             </w:r>
           </w:p>
           <w:p>
@@ -987,21 +761,7 @@
               <w:rPr>
                 <w:lang w:val="en-US"/>
               </w:rPr>
-              <w:t xml:space="preserve">term -&gt; </w:t>
-            </w:r>
-            <w:proofErr w:type="gramStart"/>
-            <w:r>
-              <w:rPr>
-                <w:lang w:val="en-US"/>
-              </w:rPr>
-              <w:t>factor :</w:t>
-            </w:r>
-            <w:proofErr w:type="gramEnd"/>
-            <w:r>
-              <w:rPr>
-                <w:lang w:val="en-US"/>
-              </w:rPr>
-              <w:t xml:space="preserve"> This rule preserves the ability to have a single factor as a term, even with parentheses.</w:t>
+              <w:t>term -&gt; factor : This rule preserves the ability to have a single factor as a term, even with parentheses.</w:t>
             </w:r>
           </w:p>
         </w:tc>
@@ -1529,42 +1289,12 @@
                       <w:lang w:val="en-US"/>
                     </w:rPr>
                   </w:pPr>
-                  <w:proofErr w:type="spellStart"/>
                   <w:r>
                     <w:rPr>
                       <w:lang w:val="en-US"/>
                     </w:rPr>
-                    <w:t>RandomWalk</w:t>
+                    <w:t>RandomWalk, MovingForward, Avoid, ShutDown</w:t>
                   </w:r>
-                  <w:proofErr w:type="spellEnd"/>
-                  <w:r>
-                    <w:rPr>
-                      <w:lang w:val="en-US"/>
-                    </w:rPr>
-                    <w:t xml:space="preserve">, </w:t>
-                  </w:r>
-                  <w:proofErr w:type="spellStart"/>
-                  <w:r>
-                    <w:rPr>
-                      <w:lang w:val="en-US"/>
-                    </w:rPr>
-                    <w:t>MovingForward</w:t>
-                  </w:r>
-                  <w:proofErr w:type="spellEnd"/>
-                  <w:r>
-                    <w:rPr>
-                      <w:lang w:val="en-US"/>
-                    </w:rPr>
-                    <w:t xml:space="preserve">, Avoid, </w:t>
-                  </w:r>
-                  <w:proofErr w:type="spellStart"/>
-                  <w:r>
-                    <w:rPr>
-                      <w:lang w:val="en-US"/>
-                    </w:rPr>
-                    <w:t>ShutDown</w:t>
-                  </w:r>
-                  <w:proofErr w:type="spellEnd"/>
                 </w:p>
               </w:tc>
               <w:tc>
@@ -1581,16 +1311,8 @@
                     <w:rPr>
                       <w:lang w:val="en-US"/>
                     </w:rPr>
-                    <w:t>\b(</w:t>
+                    <w:t>\b(RandomWalk</w:t>
                   </w:r>
-                  <w:proofErr w:type="spellStart"/>
-                  <w:r>
-                    <w:rPr>
-                      <w:lang w:val="en-US"/>
-                    </w:rPr>
-                    <w:t>RandomWalk</w:t>
-                  </w:r>
-                  <w:proofErr w:type="spellEnd"/>
                   <w:r>
                     <w:rPr>
                       <w:lang w:val="en-US"/>
@@ -1609,14 +1331,12 @@
                       <w:lang w:val="en-US"/>
                     </w:rPr>
                   </w:pPr>
-                  <w:proofErr w:type="spellStart"/>
                   <w:r>
                     <w:rPr>
                       <w:lang w:val="en-US"/>
                     </w:rPr>
                     <w:t>MovingForward</w:t>
                   </w:r>
-                  <w:proofErr w:type="spellEnd"/>
                 </w:p>
               </w:tc>
             </w:tr>
@@ -1745,21 +1465,7 @@
                     <w:rPr>
                       <w:lang w:val="en-US"/>
                     </w:rPr>
-                    <w:t>[+-</w:t>
-                  </w:r>
-                  <w:proofErr w:type="gramStart"/>
-                  <w:r>
-                    <w:rPr>
-                      <w:lang w:val="en-US"/>
-                    </w:rPr>
-                    <w:t>]?(</w:t>
-                  </w:r>
-                  <w:proofErr w:type="gramEnd"/>
-                  <w:r>
-                    <w:rPr>
-                      <w:lang w:val="en-US"/>
-                    </w:rPr>
-                    <w:t>0</w:t>
+                    <w:t>[+-]?(0</w:t>
                   </w:r>
                   <w:r>
                     <w:rPr>
@@ -1783,21 +1489,7 @@
                     <w:rPr>
                       <w:lang w:val="en-US"/>
                     </w:rPr>
-                    <w:t>[1-</w:t>
-                  </w:r>
-                  <w:proofErr w:type="gramStart"/>
-                  <w:r>
-                    <w:rPr>
-                      <w:lang w:val="en-US"/>
-                    </w:rPr>
-                    <w:t>9][</w:t>
-                  </w:r>
-                  <w:proofErr w:type="gramEnd"/>
-                  <w:r>
-                    <w:rPr>
-                      <w:lang w:val="en-US"/>
-                    </w:rPr>
-                    <w:t>0-9]*), ([+-]?(0</w:t>
+                    <w:t>[1-9][0-9]*), ([+-]?(0</w:t>
                   </w:r>
                   <w:r>
                     <w:rPr>
@@ -3799,14 +3491,7 @@
               <w:rPr>
                 <w:lang w:val="en-US"/>
               </w:rPr>
-              <w:t>4.</w:t>
-            </w:r>
-            <w:proofErr w:type="gramStart"/>
-            <w:r>
-              <w:rPr>
-                <w:lang w:val="en-US"/>
-              </w:rPr>
-              <w:t>22</w:t>
+              <w:t>4.22</w:t>
             </w:r>
             <w:r>
               <w:rPr>
@@ -3814,7 +3499,6 @@
               </w:rPr>
               <w:t>.a</w:t>
             </w:r>
-            <w:proofErr w:type="gramEnd"/>
           </w:p>
         </w:tc>
         <w:tc>
@@ -3869,14 +3553,7 @@
               <w:rPr>
                 <w:lang w:val="en-US"/>
               </w:rPr>
-              <w:t>4.</w:t>
-            </w:r>
-            <w:proofErr w:type="gramStart"/>
-            <w:r>
-              <w:rPr>
-                <w:lang w:val="en-US"/>
-              </w:rPr>
-              <w:t>2</w:t>
+              <w:t>4.2</w:t>
             </w:r>
             <w:r>
               <w:rPr>
@@ -3884,7 +3561,6 @@
               </w:rPr>
               <w:t>2.b</w:t>
             </w:r>
-            <w:proofErr w:type="gramEnd"/>
           </w:p>
         </w:tc>
         <w:tc>
@@ -3999,14 +3675,7 @@
                 <w:lang w:val="en-US"/>
               </w:rPr>
               <w:lastRenderedPageBreak/>
-              <w:t>4.</w:t>
-            </w:r>
-            <w:proofErr w:type="gramStart"/>
-            <w:r>
-              <w:rPr>
-                <w:lang w:val="en-US"/>
-              </w:rPr>
-              <w:t>2</w:t>
+              <w:t>4.2</w:t>
             </w:r>
             <w:r>
               <w:rPr>
@@ -4014,7 +3683,6 @@
               </w:rPr>
               <w:t>3.a</w:t>
             </w:r>
-            <w:proofErr w:type="gramEnd"/>
           </w:p>
         </w:tc>
         <w:tc>
@@ -4045,13 +3713,7 @@
               <w:t xml:space="preserve"> </w:t>
             </w:r>
             <w:r>
-              <w:t xml:space="preserve">– </w:t>
-            </w:r>
-            <w:r>
-              <w:t>The string starts with 'c', which is not a digit (0-9) and doesn't match the first part of the expression</w:t>
-            </w:r>
-            <w:r>
-              <w:t>.</w:t>
+              <w:t>– The string starts with 'c', which is not a digit (0-9) and doesn't match the first part of the expression.</w:t>
             </w:r>
           </w:p>
         </w:tc>
@@ -4075,14 +3737,7 @@
               <w:rPr>
                 <w:lang w:val="en-US"/>
               </w:rPr>
-              <w:t>4.</w:t>
-            </w:r>
-            <w:proofErr w:type="gramStart"/>
-            <w:r>
-              <w:rPr>
-                <w:lang w:val="en-US"/>
-              </w:rPr>
-              <w:t>2</w:t>
+              <w:t>4.2</w:t>
             </w:r>
             <w:r>
               <w:rPr>
@@ -4090,7 +3745,6 @@
               </w:rPr>
               <w:t>3.b</w:t>
             </w:r>
-            <w:proofErr w:type="gramEnd"/>
           </w:p>
         </w:tc>
         <w:tc>
@@ -4115,13 +3769,7 @@
               <w:cnfStyle w:val="000000100000" w:firstRow="0" w:lastRow="0" w:firstColumn="0" w:lastColumn="0" w:oddVBand="0" w:evenVBand="0" w:oddHBand="1" w:evenHBand="0" w:firstRowFirstColumn="0" w:firstRowLastColumn="0" w:lastRowFirstColumn="0" w:lastRowLastColumn="0"/>
             </w:pPr>
             <w:r>
-              <w:t>Belongs</w:t>
-            </w:r>
-            <w:r>
-              <w:t xml:space="preserve"> – </w:t>
-            </w:r>
-            <w:r>
-              <w:t>The string consists of a single '0', which matches the first part of the expression.</w:t>
+              <w:t>Belongs – The string consists of a single '0', which matches the first part of the expression.</w:t>
             </w:r>
           </w:p>
         </w:tc>
@@ -4174,13 +3822,7 @@
               <w:cnfStyle w:val="000000000000" w:firstRow="0" w:lastRow="0" w:firstColumn="0" w:lastColumn="0" w:oddVBand="0" w:evenVBand="0" w:oddHBand="0" w:evenHBand="0" w:firstRowFirstColumn="0" w:firstRowLastColumn="0" w:lastRowFirstColumn="0" w:lastRowLastColumn="0"/>
             </w:pPr>
             <w:r>
-              <w:t>Belongs</w:t>
-            </w:r>
-            <w:r>
-              <w:t xml:space="preserve"> – </w:t>
-            </w:r>
-            <w:r>
-              <w:t>The string consists of a single '1', which matches the first part of the expression (digits 0-9)</w:t>
+              <w:t>Belongs – The string consists of a single '1', which matches the first part of the expression (digits 0-9)</w:t>
             </w:r>
           </w:p>
         </w:tc>
@@ -4204,14 +3846,7 @@
               <w:rPr>
                 <w:lang w:val="en-US"/>
               </w:rPr>
-              <w:t>4.</w:t>
-            </w:r>
-            <w:proofErr w:type="gramStart"/>
-            <w:r>
-              <w:rPr>
-                <w:lang w:val="en-US"/>
-              </w:rPr>
-              <w:t>2</w:t>
+              <w:t>4.2</w:t>
             </w:r>
             <w:r>
               <w:rPr>
@@ -4219,7 +3854,6 @@
               </w:rPr>
               <w:t>3.d</w:t>
             </w:r>
-            <w:proofErr w:type="gramEnd"/>
           </w:p>
         </w:tc>
         <w:tc>
@@ -4301,14 +3935,7 @@
               <w:rPr>
                 <w:lang w:val="en-US"/>
               </w:rPr>
-              <w:t>4.</w:t>
-            </w:r>
-            <w:proofErr w:type="gramStart"/>
-            <w:r>
-              <w:rPr>
-                <w:lang w:val="en-US"/>
-              </w:rPr>
-              <w:t>2</w:t>
+              <w:t>4.2</w:t>
             </w:r>
             <w:r>
               <w:rPr>
@@ -4316,7 +3943,6 @@
               </w:rPr>
               <w:t>3.e</w:t>
             </w:r>
-            <w:proofErr w:type="gramEnd"/>
           </w:p>
         </w:tc>
         <w:tc>
@@ -4631,14 +4257,12 @@
               </w:rPr>
               <w:t>4.</w:t>
             </w:r>
-            <w:proofErr w:type="gramStart"/>
             <w:r>
               <w:rPr>
                 <w:lang w:val="en-US"/>
               </w:rPr>
               <w:t>29.a</w:t>
             </w:r>
-            <w:proofErr w:type="gramEnd"/>
           </w:p>
         </w:tc>
         <w:tc>
@@ -4679,14 +4303,12 @@
               </w:rPr>
               <w:t>4.</w:t>
             </w:r>
-            <w:proofErr w:type="gramStart"/>
             <w:r>
               <w:rPr>
                 <w:lang w:val="en-US"/>
               </w:rPr>
               <w:t>29.b</w:t>
             </w:r>
-            <w:proofErr w:type="gramEnd"/>
           </w:p>
         </w:tc>
         <w:tc>
@@ -4929,20 +4551,7 @@
               <w:rPr>
                 <w:lang w:val="en-US"/>
               </w:rPr>
-              <w:t>4.</w:t>
-            </w:r>
-            <w:proofErr w:type="gramStart"/>
-            <w:r>
-              <w:rPr>
-                <w:lang w:val="en-US"/>
-              </w:rPr>
-              <w:t>3</w:t>
-            </w:r>
-            <w:r>
-              <w:rPr>
-                <w:lang w:val="en-US"/>
-              </w:rPr>
-              <w:t>4</w:t>
+              <w:t>4.34</w:t>
             </w:r>
             <w:r>
               <w:rPr>
@@ -4950,7 +4559,6 @@
               </w:rPr>
               <w:t>.a</w:t>
             </w:r>
-            <w:proofErr w:type="gramEnd"/>
           </w:p>
         </w:tc>
         <w:tc>
@@ -4983,16 +4591,8 @@
               <w:rPr>
                 <w:lang w:val="en-US"/>
               </w:rPr>
-              <w:t>4.</w:t>
-            </w:r>
-            <w:proofErr w:type="gramStart"/>
-            <w:r>
-              <w:rPr>
-                <w:lang w:val="en-US"/>
-              </w:rPr>
-              <w:t>34.b</w:t>
-            </w:r>
-            <w:proofErr w:type="gramEnd"/>
+              <w:t>4.34.b</w:t>
+            </w:r>
           </w:p>
         </w:tc>
         <w:tc>
@@ -5089,13 +4689,7 @@
               <w:rPr>
                 <w:lang w:val="en-US"/>
               </w:rPr>
-              <w:t>4.3</w:t>
-            </w:r>
-            <w:r>
-              <w:rPr>
-                <w:lang w:val="en-US"/>
-              </w:rPr>
-              <w:t>5</w:t>
+              <w:t>4.35</w:t>
             </w:r>
           </w:p>
         </w:tc>
@@ -5108,10 +4702,7 @@
               <w:cnfStyle w:val="000000000000" w:firstRow="0" w:lastRow="0" w:firstColumn="0" w:lastColumn="0" w:oddVBand="0" w:evenVBand="0" w:oddHBand="0" w:evenHBand="0" w:firstRowFirstColumn="0" w:firstRowLastColumn="0" w:lastRowFirstColumn="0" w:lastRowLastColumn="0"/>
             </w:pPr>
             <w:r>
-              <w:t>For this task, a combination of a context-free grammar and a regular expression is the most suitable approach</w:t>
-            </w:r>
-            <w:r>
-              <w:t>.</w:t>
+              <w:t>For this task, a combination of a context-free grammar and a regular expression is the most suitable approach.</w:t>
             </w:r>
           </w:p>
           <w:p>
@@ -5161,13 +4752,7 @@
               <w:rPr>
                 <w:lang w:val="en-US"/>
               </w:rPr>
-              <w:t>4.3</w:t>
-            </w:r>
-            <w:r>
-              <w:rPr>
-                <w:lang w:val="en-US"/>
-              </w:rPr>
-              <w:t>6</w:t>
+              <w:t>4.36</w:t>
             </w:r>
           </w:p>
         </w:tc>
@@ -5201,13 +4786,7 @@
               <w:rPr>
                 <w:lang w:val="en-US"/>
               </w:rPr>
-              <w:t>4.3</w:t>
-            </w:r>
-            <w:r>
-              <w:rPr>
-                <w:lang w:val="en-US"/>
-              </w:rPr>
-              <w:t>7</w:t>
+              <w:t>4.37</w:t>
             </w:r>
           </w:p>
         </w:tc>
@@ -5260,13 +4839,7 @@
               <w:rPr>
                 <w:lang w:val="en-US"/>
               </w:rPr>
-              <w:t>4.3</w:t>
-            </w:r>
-            <w:r>
-              <w:rPr>
-                <w:lang w:val="en-US"/>
-              </w:rPr>
-              <w:t>8</w:t>
+              <w:t>4.38</w:t>
             </w:r>
           </w:p>
         </w:tc>
@@ -5300,13 +4873,7 @@
               <w:rPr>
                 <w:lang w:val="en-US"/>
               </w:rPr>
-              <w:t>4.3</w:t>
-            </w:r>
-            <w:r>
-              <w:rPr>
-                <w:lang w:val="en-US"/>
-              </w:rPr>
-              <w:t>9</w:t>
+              <w:t>4.39</w:t>
             </w:r>
           </w:p>
         </w:tc>
@@ -5429,13 +4996,7 @@
               <w:rPr>
                 <w:lang w:val="en-US"/>
               </w:rPr>
-              <w:t>4.</w:t>
-            </w:r>
-            <w:r>
-              <w:rPr>
-                <w:lang w:val="en-US"/>
-              </w:rPr>
-              <w:t>40</w:t>
+              <w:t>4.40</w:t>
             </w:r>
           </w:p>
         </w:tc>
@@ -5500,16 +5061,8 @@
                 <w:lang w:val="en-US"/>
               </w:rPr>
               <w:lastRenderedPageBreak/>
-              <w:t>4.</w:t>
-            </w:r>
-            <w:proofErr w:type="gramStart"/>
-            <w:r>
-              <w:rPr>
-                <w:lang w:val="en-US"/>
-              </w:rPr>
-              <w:t>41.a</w:t>
-            </w:r>
-            <w:proofErr w:type="gramEnd"/>
+              <w:t>4.41.a</w:t>
+            </w:r>
           </w:p>
         </w:tc>
         <w:tc>
@@ -5545,16 +5098,8 @@
               <w:rPr>
                 <w:lang w:val="en-US"/>
               </w:rPr>
-              <w:t>4.</w:t>
-            </w:r>
-            <w:proofErr w:type="gramStart"/>
-            <w:r>
-              <w:rPr>
-                <w:lang w:val="en-US"/>
-              </w:rPr>
-              <w:t>41.b</w:t>
-            </w:r>
-            <w:proofErr w:type="gramEnd"/>
+              <w:t>4.41.b</w:t>
+            </w:r>
           </w:p>
         </w:tc>
         <w:tc>
@@ -5624,16 +5169,8 @@
               <w:rPr>
                 <w:lang w:val="en-US"/>
               </w:rPr>
-              <w:t>4.</w:t>
-            </w:r>
-            <w:proofErr w:type="gramStart"/>
-            <w:r>
-              <w:rPr>
-                <w:lang w:val="en-US"/>
-              </w:rPr>
-              <w:t>42.a</w:t>
-            </w:r>
-            <w:proofErr w:type="gramEnd"/>
+              <w:t>4.42.a</w:t>
+            </w:r>
           </w:p>
         </w:tc>
         <w:tc>
@@ -5666,16 +5203,8 @@
               <w:rPr>
                 <w:lang w:val="en-US"/>
               </w:rPr>
-              <w:t>4.</w:t>
-            </w:r>
-            <w:proofErr w:type="gramStart"/>
-            <w:r>
-              <w:rPr>
-                <w:lang w:val="en-US"/>
-              </w:rPr>
-              <w:t>42.b</w:t>
-            </w:r>
-            <w:proofErr w:type="gramEnd"/>
+              <w:t>4.42.b</w:t>
+            </w:r>
           </w:p>
         </w:tc>
         <w:tc>
@@ -5711,13 +5240,7 @@
               <w:rPr>
                 <w:lang w:val="en-US"/>
               </w:rPr>
-              <w:t>4.</w:t>
-            </w:r>
-            <w:r>
-              <w:rPr>
-                <w:lang w:val="en-US"/>
-              </w:rPr>
-              <w:t>43</w:t>
+              <w:t>4.43</w:t>
             </w:r>
           </w:p>
         </w:tc>
@@ -5775,13 +5298,7 @@
               <w:rPr>
                 <w:lang w:val="en-US"/>
               </w:rPr>
-              <w:t>4.</w:t>
-            </w:r>
-            <w:r>
-              <w:rPr>
-                <w:lang w:val="en-US"/>
-              </w:rPr>
-              <w:t>44</w:t>
+              <w:t>4.44</w:t>
             </w:r>
           </w:p>
         </w:tc>
@@ -5842,13 +5359,7 @@
               <w:rPr>
                 <w:lang w:val="en-US"/>
               </w:rPr>
-              <w:t>4.</w:t>
-            </w:r>
-            <w:r>
-              <w:rPr>
-                <w:lang w:val="en-US"/>
-              </w:rPr>
-              <w:t>45</w:t>
+              <w:t>4.45</w:t>
             </w:r>
           </w:p>
         </w:tc>
@@ -5966,13 +5477,7 @@
               <w:rPr>
                 <w:lang w:val="en-US"/>
               </w:rPr>
-              <w:t>4.4</w:t>
-            </w:r>
-            <w:r>
-              <w:rPr>
-                <w:lang w:val="en-US"/>
-              </w:rPr>
-              <w:t>6</w:t>
+              <w:t>4.46</w:t>
             </w:r>
           </w:p>
         </w:tc>
@@ -6138,14 +5643,7 @@
               <w:rPr>
                 <w:lang w:val="en-US"/>
               </w:rPr>
-              <w:lastRenderedPageBreak/>
-              <w:t>4.4</w:t>
-            </w:r>
-            <w:r>
-              <w:rPr>
-                <w:lang w:val="en-US"/>
-              </w:rPr>
-              <w:t>7</w:t>
+              <w:t>4.47</w:t>
             </w:r>
           </w:p>
         </w:tc>
@@ -6231,19 +5729,7 @@
               <w:rPr>
                 <w:lang w:val="en-US"/>
               </w:rPr>
-              <w:t>4.</w:t>
-            </w:r>
-            <w:r>
-              <w:rPr>
-                <w:lang w:val="en-US"/>
-              </w:rPr>
-              <w:t>5</w:t>
-            </w:r>
-            <w:r>
-              <w:rPr>
-                <w:lang w:val="en-US"/>
-              </w:rPr>
-              <w:t>1</w:t>
+              <w:t>4.51</w:t>
             </w:r>
           </w:p>
         </w:tc>
@@ -6420,7 +5906,6 @@
               <w:cnfStyle w:val="000000000000" w:firstRow="0" w:lastRow="0" w:firstColumn="0" w:lastColumn="0" w:oddVBand="0" w:evenVBand="0" w:oddHBand="0" w:evenHBand="0" w:firstRowFirstColumn="0" w:firstRowLastColumn="0" w:lastRowFirstColumn="0" w:lastRowLastColumn="0"/>
             </w:pPr>
             <w:r>
-              <w:lastRenderedPageBreak/>
               <w:t>In CFGs, reordering alternatives doesn't change the generated language because the parser can try both options to find a match. PEGs, due to their left-to-right nature, only attempt the first matching alternative.</w:t>
             </w:r>
           </w:p>
@@ -6445,20 +5930,7 @@
               <w:rPr>
                 <w:lang w:val="en-US"/>
               </w:rPr>
-              <w:lastRenderedPageBreak/>
-              <w:t>4.</w:t>
-            </w:r>
-            <w:r>
-              <w:rPr>
-                <w:lang w:val="en-US"/>
-              </w:rPr>
-              <w:t>5</w:t>
-            </w:r>
-            <w:r>
-              <w:rPr>
-                <w:lang w:val="en-US"/>
-              </w:rPr>
-              <w:t>2</w:t>
+              <w:t>4.52</w:t>
             </w:r>
           </w:p>
         </w:tc>
@@ -6492,19 +5964,7 @@
               <w:rPr>
                 <w:lang w:val="en-US"/>
               </w:rPr>
-              <w:t>4.</w:t>
-            </w:r>
-            <w:r>
-              <w:rPr>
-                <w:lang w:val="en-US"/>
-              </w:rPr>
-              <w:t>5</w:t>
-            </w:r>
-            <w:r>
-              <w:rPr>
-                <w:lang w:val="en-US"/>
-              </w:rPr>
-              <w:t>3</w:t>
+              <w:t>4.53</w:t>
             </w:r>
           </w:p>
         </w:tc>
@@ -6806,19 +6266,7 @@
               <w:rPr>
                 <w:lang w:val="en-US"/>
               </w:rPr>
-              <w:t>4.</w:t>
-            </w:r>
-            <w:r>
-              <w:rPr>
-                <w:lang w:val="en-US"/>
-              </w:rPr>
-              <w:t>5</w:t>
-            </w:r>
-            <w:r>
-              <w:rPr>
-                <w:lang w:val="en-US"/>
-              </w:rPr>
-              <w:t>4</w:t>
+              <w:t>4.54</w:t>
             </w:r>
           </w:p>
         </w:tc>
@@ -6959,20 +6407,7 @@
               <w:rPr>
                 <w:lang w:val="en-US"/>
               </w:rPr>
-              <w:lastRenderedPageBreak/>
-              <w:t>4.</w:t>
-            </w:r>
-            <w:r>
-              <w:rPr>
-                <w:lang w:val="en-US"/>
-              </w:rPr>
-              <w:t>5</w:t>
-            </w:r>
-            <w:r>
-              <w:rPr>
-                <w:lang w:val="en-US"/>
-              </w:rPr>
-              <w:t>5</w:t>
+              <w:t>4.55</w:t>
             </w:r>
           </w:p>
         </w:tc>
@@ -7126,19 +6561,7 @@
               <w:rPr>
                 <w:lang w:val="en-US"/>
               </w:rPr>
-              <w:t>4.</w:t>
-            </w:r>
-            <w:r>
-              <w:rPr>
-                <w:lang w:val="en-US"/>
-              </w:rPr>
-              <w:t>5</w:t>
-            </w:r>
-            <w:r>
-              <w:rPr>
-                <w:lang w:val="en-US"/>
-              </w:rPr>
-              <w:t>6</w:t>
+              <w:t>4.56</w:t>
             </w:r>
           </w:p>
         </w:tc>
@@ -7165,7 +6588,12 @@
       </w:pPr>
     </w:p>
     <w:sectPr>
-      <w:headerReference w:type="default" r:id="rId7"/>
+      <w:headerReference w:type="even" r:id="rId7"/>
+      <w:headerReference w:type="default" r:id="rId8"/>
+      <w:footerReference w:type="even" r:id="rId9"/>
+      <w:footerReference w:type="default" r:id="rId10"/>
+      <w:headerReference w:type="first" r:id="rId11"/>
+      <w:footerReference w:type="first" r:id="rId12"/>
       <w:pgSz w:w="12240" w:h="15840"/>
       <w:pgMar w:top="1440" w:right="1440" w:bottom="1440" w:left="1440" w:header="708" w:footer="708" w:gutter="0"/>
       <w:cols w:space="708"/>
@@ -7200,6 +6628,36 @@
 </w:endnotes>
 </file>
 
+<file path=word/footer1.xml><?xml version="1.0" encoding="utf-8"?>
+<w:ftr xmlns:wpc="http://schemas.microsoft.com/office/word/2010/wordprocessingCanvas" xmlns:cx="http://schemas.microsoft.com/office/drawing/2014/chartex" xmlns:cx1="http://schemas.microsoft.com/office/drawing/2015/9/8/chartex" xmlns:cx2="http://schemas.microsoft.com/office/drawing/2015/10/21/chartex" xmlns:cx3="http://schemas.microsoft.com/office/drawing/2016/5/9/chartex" xmlns:cx4="http://schemas.microsoft.com/office/drawing/2016/5/10/chartex" xmlns:cx5="http://schemas.microsoft.com/office/drawing/2016/5/11/chartex" xmlns:cx6="http://schemas.microsoft.com/office/drawing/2016/5/12/chartex" xmlns:cx7="http://schemas.microsoft.com/office/drawing/2016/5/13/chartex" xmlns:cx8="http://schemas.microsoft.com/office/drawing/2016/5/14/chartex" xmlns:mc="http://schemas.openxmlformats.org/markup-compatibility/2006" xmlns:aink="http://schemas.microsoft.com/office/drawing/2016/ink" xmlns:am3d="http://schemas.microsoft.com/office/drawing/2017/model3d" xmlns:o="urn:schemas-microsoft-com:office:office" xmlns:oel="http://schemas.microsoft.com/office/2019/extlst" xmlns:r="http://schemas.openxmlformats.org/officeDocument/2006/relationships" xmlns:m="http://schemas.openxmlformats.org/officeDocument/2006/math" xmlns:v="urn:schemas-microsoft-com:vml" xmlns:wp14="http://schemas.microsoft.com/office/word/2010/wordprocessingDrawing" xmlns:wp="http://schemas.openxmlformats.org/drawingml/2006/wordprocessingDrawing" xmlns:w10="urn:schemas-microsoft-com:office:word" xmlns:w="http://schemas.openxmlformats.org/wordprocessingml/2006/main" xmlns:w14="http://schemas.microsoft.com/office/word/2010/wordml" xmlns:w15="http://schemas.microsoft.com/office/word/2012/wordml" xmlns:w16cex="http://schemas.microsoft.com/office/word/2018/wordml/cex" xmlns:w16cid="http://schemas.microsoft.com/office/word/2016/wordml/cid" xmlns:w16="http://schemas.microsoft.com/office/word/2018/wordml" xmlns:w16sdtdh="http://schemas.microsoft.com/office/word/2020/wordml/sdtdatahash" xmlns:w16se="http://schemas.microsoft.com/office/word/2015/wordml/symex" xmlns:wpg="http://schemas.microsoft.com/office/word/2010/wordprocessingGroup" xmlns:wpi="http://schemas.microsoft.com/office/word/2010/wordprocessingInk" xmlns:wne="http://schemas.microsoft.com/office/word/2006/wordml" xmlns:wps="http://schemas.microsoft.com/office/word/2010/wordprocessingShape" mc:Ignorable="w14 w15 w16se w16cid w16 w16cex w16sdtdh wp14">
+  <w:p>
+    <w:pPr>
+      <w:pStyle w:val="Footer"/>
+    </w:pPr>
+  </w:p>
+</w:ftr>
+</file>
+
+<file path=word/footer2.xml><?xml version="1.0" encoding="utf-8"?>
+<w:ftr xmlns:wpc="http://schemas.microsoft.com/office/word/2010/wordprocessingCanvas" xmlns:cx="http://schemas.microsoft.com/office/drawing/2014/chartex" xmlns:cx1="http://schemas.microsoft.com/office/drawing/2015/9/8/chartex" xmlns:cx2="http://schemas.microsoft.com/office/drawing/2015/10/21/chartex" xmlns:cx3="http://schemas.microsoft.com/office/drawing/2016/5/9/chartex" xmlns:cx4="http://schemas.microsoft.com/office/drawing/2016/5/10/chartex" xmlns:cx5="http://schemas.microsoft.com/office/drawing/2016/5/11/chartex" xmlns:cx6="http://schemas.microsoft.com/office/drawing/2016/5/12/chartex" xmlns:cx7="http://schemas.microsoft.com/office/drawing/2016/5/13/chartex" xmlns:cx8="http://schemas.microsoft.com/office/drawing/2016/5/14/chartex" xmlns:mc="http://schemas.openxmlformats.org/markup-compatibility/2006" xmlns:aink="http://schemas.microsoft.com/office/drawing/2016/ink" xmlns:am3d="http://schemas.microsoft.com/office/drawing/2017/model3d" xmlns:o="urn:schemas-microsoft-com:office:office" xmlns:oel="http://schemas.microsoft.com/office/2019/extlst" xmlns:r="http://schemas.openxmlformats.org/officeDocument/2006/relationships" xmlns:m="http://schemas.openxmlformats.org/officeDocument/2006/math" xmlns:v="urn:schemas-microsoft-com:vml" xmlns:wp14="http://schemas.microsoft.com/office/word/2010/wordprocessingDrawing" xmlns:wp="http://schemas.openxmlformats.org/drawingml/2006/wordprocessingDrawing" xmlns:w10="urn:schemas-microsoft-com:office:word" xmlns:w="http://schemas.openxmlformats.org/wordprocessingml/2006/main" xmlns:w14="http://schemas.microsoft.com/office/word/2010/wordml" xmlns:w15="http://schemas.microsoft.com/office/word/2012/wordml" xmlns:w16cex="http://schemas.microsoft.com/office/word/2018/wordml/cex" xmlns:w16cid="http://schemas.microsoft.com/office/word/2016/wordml/cid" xmlns:w16="http://schemas.microsoft.com/office/word/2018/wordml" xmlns:w16sdtdh="http://schemas.microsoft.com/office/word/2020/wordml/sdtdatahash" xmlns:w16se="http://schemas.microsoft.com/office/word/2015/wordml/symex" xmlns:wpg="http://schemas.microsoft.com/office/word/2010/wordprocessingGroup" xmlns:wpi="http://schemas.microsoft.com/office/word/2010/wordprocessingInk" xmlns:wne="http://schemas.microsoft.com/office/word/2006/wordml" xmlns:wps="http://schemas.microsoft.com/office/word/2010/wordprocessingShape" mc:Ignorable="w14 w15 w16se w16cid w16 w16cex w16sdtdh wp14">
+  <w:p>
+    <w:pPr>
+      <w:pStyle w:val="Footer"/>
+    </w:pPr>
+  </w:p>
+</w:ftr>
+</file>
+
+<file path=word/footer3.xml><?xml version="1.0" encoding="utf-8"?>
+<w:ftr xmlns:wpc="http://schemas.microsoft.com/office/word/2010/wordprocessingCanvas" xmlns:cx="http://schemas.microsoft.com/office/drawing/2014/chartex" xmlns:cx1="http://schemas.microsoft.com/office/drawing/2015/9/8/chartex" xmlns:cx2="http://schemas.microsoft.com/office/drawing/2015/10/21/chartex" xmlns:cx3="http://schemas.microsoft.com/office/drawing/2016/5/9/chartex" xmlns:cx4="http://schemas.microsoft.com/office/drawing/2016/5/10/chartex" xmlns:cx5="http://schemas.microsoft.com/office/drawing/2016/5/11/chartex" xmlns:cx6="http://schemas.microsoft.com/office/drawing/2016/5/12/chartex" xmlns:cx7="http://schemas.microsoft.com/office/drawing/2016/5/13/chartex" xmlns:cx8="http://schemas.microsoft.com/office/drawing/2016/5/14/chartex" xmlns:mc="http://schemas.openxmlformats.org/markup-compatibility/2006" xmlns:aink="http://schemas.microsoft.com/office/drawing/2016/ink" xmlns:am3d="http://schemas.microsoft.com/office/drawing/2017/model3d" xmlns:o="urn:schemas-microsoft-com:office:office" xmlns:oel="http://schemas.microsoft.com/office/2019/extlst" xmlns:r="http://schemas.openxmlformats.org/officeDocument/2006/relationships" xmlns:m="http://schemas.openxmlformats.org/officeDocument/2006/math" xmlns:v="urn:schemas-microsoft-com:vml" xmlns:wp14="http://schemas.microsoft.com/office/word/2010/wordprocessingDrawing" xmlns:wp="http://schemas.openxmlformats.org/drawingml/2006/wordprocessingDrawing" xmlns:w10="urn:schemas-microsoft-com:office:word" xmlns:w="http://schemas.openxmlformats.org/wordprocessingml/2006/main" xmlns:w14="http://schemas.microsoft.com/office/word/2010/wordml" xmlns:w15="http://schemas.microsoft.com/office/word/2012/wordml" xmlns:w16cex="http://schemas.microsoft.com/office/word/2018/wordml/cex" xmlns:w16cid="http://schemas.microsoft.com/office/word/2016/wordml/cid" xmlns:w16="http://schemas.microsoft.com/office/word/2018/wordml" xmlns:w16sdtdh="http://schemas.microsoft.com/office/word/2020/wordml/sdtdatahash" xmlns:w16se="http://schemas.microsoft.com/office/word/2015/wordml/symex" xmlns:wpg="http://schemas.microsoft.com/office/word/2010/wordprocessingGroup" xmlns:wpi="http://schemas.microsoft.com/office/word/2010/wordprocessingInk" xmlns:wne="http://schemas.microsoft.com/office/word/2006/wordml" xmlns:wps="http://schemas.microsoft.com/office/word/2010/wordprocessingShape" mc:Ignorable="w14 w15 w16se w16cid w16 w16cex w16sdtdh wp14">
+  <w:p>
+    <w:pPr>
+      <w:pStyle w:val="Footer"/>
+    </w:pPr>
+  </w:p>
+</w:ftr>
+</file>
+
 <file path=word/footnotes.xml><?xml version="1.0" encoding="utf-8"?>
 <w:footnotes xmlns:wpc="http://schemas.microsoft.com/office/word/2010/wordprocessingCanvas" xmlns:cx="http://schemas.microsoft.com/office/drawing/2014/chartex" xmlns:cx1="http://schemas.microsoft.com/office/drawing/2015/9/8/chartex" xmlns:cx2="http://schemas.microsoft.com/office/drawing/2015/10/21/chartex" xmlns:cx3="http://schemas.microsoft.com/office/drawing/2016/5/9/chartex" xmlns:cx4="http://schemas.microsoft.com/office/drawing/2016/5/10/chartex" xmlns:cx5="http://schemas.microsoft.com/office/drawing/2016/5/11/chartex" xmlns:cx6="http://schemas.microsoft.com/office/drawing/2016/5/12/chartex" xmlns:cx7="http://schemas.microsoft.com/office/drawing/2016/5/13/chartex" xmlns:cx8="http://schemas.microsoft.com/office/drawing/2016/5/14/chartex" xmlns:mc="http://schemas.openxmlformats.org/markup-compatibility/2006" xmlns:aink="http://schemas.microsoft.com/office/drawing/2016/ink" xmlns:am3d="http://schemas.microsoft.com/office/drawing/2017/model3d" xmlns:o="urn:schemas-microsoft-com:office:office" xmlns:oel="http://schemas.microsoft.com/office/2019/extlst" xmlns:r="http://schemas.openxmlformats.org/officeDocument/2006/relationships" xmlns:m="http://schemas.openxmlformats.org/officeDocument/2006/math" xmlns:v="urn:schemas-microsoft-com:vml" xmlns:wp14="http://schemas.microsoft.com/office/word/2010/wordprocessingDrawing" xmlns:wp="http://schemas.openxmlformats.org/drawingml/2006/wordprocessingDrawing" xmlns:w10="urn:schemas-microsoft-com:office:word" xmlns:w="http://schemas.openxmlformats.org/wordprocessingml/2006/main" xmlns:w14="http://schemas.microsoft.com/office/word/2010/wordml" xmlns:w15="http://schemas.microsoft.com/office/word/2012/wordml" xmlns:w16cex="http://schemas.microsoft.com/office/word/2018/wordml/cex" xmlns:w16cid="http://schemas.microsoft.com/office/word/2016/wordml/cid" xmlns:w16="http://schemas.microsoft.com/office/word/2018/wordml" xmlns:w16sdtdh="http://schemas.microsoft.com/office/word/2020/wordml/sdtdatahash" xmlns:w16se="http://schemas.microsoft.com/office/word/2015/wordml/symex" xmlns:wpg="http://schemas.microsoft.com/office/word/2010/wordprocessingGroup" xmlns:wpi="http://schemas.microsoft.com/office/word/2010/wordprocessingInk" xmlns:wne="http://schemas.microsoft.com/office/word/2006/wordml" xmlns:wps="http://schemas.microsoft.com/office/word/2010/wordprocessingShape" mc:Ignorable="w14 w15 w16se w16cid w16 w16cex w16sdtdh wp14">
   <w:footnote w:type="separator" w:id="-1">
@@ -7230,6 +6688,16 @@
   <w:p>
     <w:pPr>
       <w:pStyle w:val="Header"/>
+    </w:pPr>
+  </w:p>
+</w:hdr>
+</file>
+
+<file path=word/header2.xml><?xml version="1.0" encoding="utf-8"?>
+<w:hdr xmlns:wpc="http://schemas.microsoft.com/office/word/2010/wordprocessingCanvas" xmlns:cx="http://schemas.microsoft.com/office/drawing/2014/chartex" xmlns:cx1="http://schemas.microsoft.com/office/drawing/2015/9/8/chartex" xmlns:cx2="http://schemas.microsoft.com/office/drawing/2015/10/21/chartex" xmlns:cx3="http://schemas.microsoft.com/office/drawing/2016/5/9/chartex" xmlns:cx4="http://schemas.microsoft.com/office/drawing/2016/5/10/chartex" xmlns:cx5="http://schemas.microsoft.com/office/drawing/2016/5/11/chartex" xmlns:cx6="http://schemas.microsoft.com/office/drawing/2016/5/12/chartex" xmlns:cx7="http://schemas.microsoft.com/office/drawing/2016/5/13/chartex" xmlns:cx8="http://schemas.microsoft.com/office/drawing/2016/5/14/chartex" xmlns:mc="http://schemas.openxmlformats.org/markup-compatibility/2006" xmlns:aink="http://schemas.microsoft.com/office/drawing/2016/ink" xmlns:am3d="http://schemas.microsoft.com/office/drawing/2017/model3d" xmlns:o="urn:schemas-microsoft-com:office:office" xmlns:oel="http://schemas.microsoft.com/office/2019/extlst" xmlns:r="http://schemas.openxmlformats.org/officeDocument/2006/relationships" xmlns:m="http://schemas.openxmlformats.org/officeDocument/2006/math" xmlns:v="urn:schemas-microsoft-com:vml" xmlns:wp14="http://schemas.microsoft.com/office/word/2010/wordprocessingDrawing" xmlns:wp="http://schemas.openxmlformats.org/drawingml/2006/wordprocessingDrawing" xmlns:w10="urn:schemas-microsoft-com:office:word" xmlns:w="http://schemas.openxmlformats.org/wordprocessingml/2006/main" xmlns:w14="http://schemas.microsoft.com/office/word/2010/wordml" xmlns:w15="http://schemas.microsoft.com/office/word/2012/wordml" xmlns:w16cex="http://schemas.microsoft.com/office/word/2018/wordml/cex" xmlns:w16cid="http://schemas.microsoft.com/office/word/2016/wordml/cid" xmlns:w16="http://schemas.microsoft.com/office/word/2018/wordml" xmlns:w16sdtdh="http://schemas.microsoft.com/office/word/2020/wordml/sdtdatahash" xmlns:w16se="http://schemas.microsoft.com/office/word/2015/wordml/symex" xmlns:wpg="http://schemas.microsoft.com/office/word/2010/wordprocessingGroup" xmlns:wpi="http://schemas.microsoft.com/office/word/2010/wordprocessingInk" xmlns:wne="http://schemas.microsoft.com/office/word/2006/wordml" xmlns:wps="http://schemas.microsoft.com/office/word/2010/wordprocessingShape" mc:Ignorable="w14 w15 w16se w16cid w16 w16cex w16sdtdh wp14">
+  <w:p>
+    <w:pPr>
+      <w:pStyle w:val="Header"/>
       <w:jc w:val="center"/>
       <w:rPr>
         <w:lang w:val="en-US"/>
@@ -7243,16 +6711,15 @@
     </w:r>
     <w:r>
       <w:rPr>
-        <w:rFonts w:hint="eastAsia"/>
         <w:lang w:val="en-US"/>
       </w:rPr>
-      <w:t>3</w:t>
+      <w:t xml:space="preserve">4 </w:t>
     </w:r>
     <w:r>
       <w:rPr>
         <w:lang w:val="en-US"/>
       </w:rPr>
-      <w:t xml:space="preserve"> Exercises</w:t>
+      <w:t>Exercises</w:t>
     </w:r>
     <w:r>
       <w:rPr>
@@ -7260,6 +6727,16 @@
       </w:rPr>
       <w:t xml:space="preserve"> Solutions</w:t>
     </w:r>
+  </w:p>
+</w:hdr>
+</file>
+
+<file path=word/header3.xml><?xml version="1.0" encoding="utf-8"?>
+<w:hdr xmlns:wpc="http://schemas.microsoft.com/office/word/2010/wordprocessingCanvas" xmlns:cx="http://schemas.microsoft.com/office/drawing/2014/chartex" xmlns:cx1="http://schemas.microsoft.com/office/drawing/2015/9/8/chartex" xmlns:cx2="http://schemas.microsoft.com/office/drawing/2015/10/21/chartex" xmlns:cx3="http://schemas.microsoft.com/office/drawing/2016/5/9/chartex" xmlns:cx4="http://schemas.microsoft.com/office/drawing/2016/5/10/chartex" xmlns:cx5="http://schemas.microsoft.com/office/drawing/2016/5/11/chartex" xmlns:cx6="http://schemas.microsoft.com/office/drawing/2016/5/12/chartex" xmlns:cx7="http://schemas.microsoft.com/office/drawing/2016/5/13/chartex" xmlns:cx8="http://schemas.microsoft.com/office/drawing/2016/5/14/chartex" xmlns:mc="http://schemas.openxmlformats.org/markup-compatibility/2006" xmlns:aink="http://schemas.microsoft.com/office/drawing/2016/ink" xmlns:am3d="http://schemas.microsoft.com/office/drawing/2017/model3d" xmlns:o="urn:schemas-microsoft-com:office:office" xmlns:oel="http://schemas.microsoft.com/office/2019/extlst" xmlns:r="http://schemas.openxmlformats.org/officeDocument/2006/relationships" xmlns:m="http://schemas.openxmlformats.org/officeDocument/2006/math" xmlns:v="urn:schemas-microsoft-com:vml" xmlns:wp14="http://schemas.microsoft.com/office/word/2010/wordprocessingDrawing" xmlns:wp="http://schemas.openxmlformats.org/drawingml/2006/wordprocessingDrawing" xmlns:w10="urn:schemas-microsoft-com:office:word" xmlns:w="http://schemas.openxmlformats.org/wordprocessingml/2006/main" xmlns:w14="http://schemas.microsoft.com/office/word/2010/wordml" xmlns:w15="http://schemas.microsoft.com/office/word/2012/wordml" xmlns:w16cex="http://schemas.microsoft.com/office/word/2018/wordml/cex" xmlns:w16cid="http://schemas.microsoft.com/office/word/2016/wordml/cid" xmlns:w16="http://schemas.microsoft.com/office/word/2018/wordml" xmlns:w16sdtdh="http://schemas.microsoft.com/office/word/2020/wordml/sdtdatahash" xmlns:w16se="http://schemas.microsoft.com/office/word/2015/wordml/symex" xmlns:wpg="http://schemas.microsoft.com/office/word/2010/wordprocessingGroup" xmlns:wpi="http://schemas.microsoft.com/office/word/2010/wordprocessingInk" xmlns:wne="http://schemas.microsoft.com/office/word/2006/wordml" xmlns:wps="http://schemas.microsoft.com/office/word/2010/wordprocessingShape" mc:Ignorable="w14 w15 w16se w16cid w16 w16cex w16sdtdh wp14">
+  <w:p>
+    <w:pPr>
+      <w:pStyle w:val="Header"/>
+    </w:pPr>
   </w:p>
 </w:hdr>
 </file>
@@ -14464,6 +13941,7 @@
   <w:style w:type="character" w:default="1" w:styleId="DefaultParagraphFont">
     <w:name w:val="Default Paragraph Font"/>
     <w:uiPriority w:val="1"/>
+    <w:semiHidden/>
     <w:unhideWhenUsed/>
   </w:style>
   <w:style w:type="table" w:default="1" w:styleId="TableNormal">

</xml_diff>